<commit_message>
added products and stocks
</commit_message>
<xml_diff>
--- a/dev/diagramme-classe.docx
+++ b/dev/diagramme-classe.docx
@@ -1,6 +1,6 @@
 
 <file path=word/document.xml><?xml version="1.0" encoding="utf-8"?>
-<w:document xmlns:ve="http://schemas.openxmlformats.org/markup-compatibility/2006" xmlns:o="urn:schemas-microsoft-com:office:office" xmlns:r="http://schemas.openxmlformats.org/officeDocument/2006/relationships" xmlns:m="http://schemas.openxmlformats.org/officeDocument/2006/math" xmlns:v="urn:schemas-microsoft-com:vml" xmlns:wp="http://schemas.openxmlformats.org/drawingml/2006/wordprocessingDrawing" xmlns:w10="urn:schemas-microsoft-com:office:word" xmlns:w="http://schemas.openxmlformats.org/wordprocessingml/2006/main" xmlns:wne="http://schemas.microsoft.com/office/word/2006/wordml">
+<w:document xmlns:wpc="http://schemas.microsoft.com/office/word/2010/wordprocessingCanvas" xmlns:cx="http://schemas.microsoft.com/office/drawing/2014/chartex" xmlns:cx1="http://schemas.microsoft.com/office/drawing/2015/9/8/chartex" xmlns:cx2="http://schemas.microsoft.com/office/drawing/2015/10/21/chartex" xmlns:cx3="http://schemas.microsoft.com/office/drawing/2016/5/9/chartex" xmlns:cx4="http://schemas.microsoft.com/office/drawing/2016/5/10/chartex" xmlns:cx5="http://schemas.microsoft.com/office/drawing/2016/5/11/chartex" xmlns:cx6="http://schemas.microsoft.com/office/drawing/2016/5/12/chartex" xmlns:cx7="http://schemas.microsoft.com/office/drawing/2016/5/13/chartex" xmlns:cx8="http://schemas.microsoft.com/office/drawing/2016/5/14/chartex" xmlns:mc="http://schemas.openxmlformats.org/markup-compatibility/2006" xmlns:aink="http://schemas.microsoft.com/office/drawing/2016/ink" xmlns:am3d="http://schemas.microsoft.com/office/drawing/2017/model3d" xmlns:o="urn:schemas-microsoft-com:office:office" xmlns:oel="http://schemas.microsoft.com/office/2019/extlst" xmlns:r="http://schemas.openxmlformats.org/officeDocument/2006/relationships" xmlns:m="http://schemas.openxmlformats.org/officeDocument/2006/math" xmlns:v="urn:schemas-microsoft-com:vml" xmlns:wp14="http://schemas.microsoft.com/office/word/2010/wordprocessingDrawing" xmlns:wp="http://schemas.openxmlformats.org/drawingml/2006/wordprocessingDrawing" xmlns:w10="urn:schemas-microsoft-com:office:word" xmlns:w="http://schemas.openxmlformats.org/wordprocessingml/2006/main" xmlns:w14="http://schemas.microsoft.com/office/word/2010/wordml" xmlns:w15="http://schemas.microsoft.com/office/word/2012/wordml" xmlns:w16cex="http://schemas.microsoft.com/office/word/2018/wordml/cex" xmlns:w16cid="http://schemas.microsoft.com/office/word/2016/wordml/cid" xmlns:w16="http://schemas.microsoft.com/office/word/2018/wordml" xmlns:w16sdtdh="http://schemas.microsoft.com/office/word/2020/wordml/sdtdatahash" xmlns:w16se="http://schemas.microsoft.com/office/word/2015/wordml/symex" xmlns:wpg="http://schemas.microsoft.com/office/word/2010/wordprocessingGroup" xmlns:wpi="http://schemas.microsoft.com/office/word/2010/wordprocessingInk" xmlns:wne="http://schemas.microsoft.com/office/word/2006/wordml" xmlns:wps="http://schemas.microsoft.com/office/word/2010/wordprocessingShape" mc:Ignorable="w14 w15 w16se w16cid w16 w16cex w16sdtdh wp14">
   <w:body>
     <w:p>
       <w:pPr>
@@ -14,7 +14,7 @@
         <w:rPr>
           <w:noProof/>
         </w:rPr>
-        <w:pict>
+        <w:pict w14:anchorId="2B612E1B">
           <v:shapetype id="_x0000_t202" coordsize="21600,21600" o:spt="202" path="m,l,21600r21600,l21600,xe">
             <v:stroke joinstyle="miter"/>
             <v:path gradientshapeok="t" o:connecttype="rect"/>
@@ -26,7 +26,7 @@
                   <w:tblPr>
                     <w:tblStyle w:val="Grilledutableau"/>
                     <w:tblW w:w="0" w:type="auto"/>
-                    <w:tblLook w:val="04A0"/>
+                    <w:tblLook w:val="04A0" w:firstRow="1" w:lastRow="0" w:firstColumn="1" w:lastColumn="0" w:noHBand="0" w:noVBand="1"/>
                   </w:tblPr>
                   <w:tblGrid>
                     <w:gridCol w:w="1951"/>
@@ -132,8 +132,63 @@
       <w:r>
         <w:rPr>
           <w:noProof/>
-        </w:rPr>
-        <w:pict>
+          <w:lang w:eastAsia="fr-FR"/>
+        </w:rPr>
+        <w:pict w14:anchorId="026493C2">
+          <v:shape id="_x0000_s1029" type="#_x0000_t202" style="position:absolute;margin-left:178.2pt;margin-top:22.5pt;width:78.3pt;height:108.2pt;z-index:251661312" stroked="f">
+            <v:textbox>
+              <w:txbxContent>
+                <w:tbl>
+                  <w:tblPr>
+                    <w:tblStyle w:val="Grilledutableau"/>
+                    <w:tblW w:w="0" w:type="auto"/>
+                    <w:tblLook w:val="04A0" w:firstRow="1" w:lastRow="0" w:firstColumn="1" w:lastColumn="0" w:noHBand="0" w:noVBand="1"/>
+                  </w:tblPr>
+                  <w:tblGrid>
+                    <w:gridCol w:w="1288"/>
+                  </w:tblGrid>
+                  <w:tr>
+                    <w:tc>
+                      <w:tcPr>
+                        <w:tcW w:w="1105" w:type="dxa"/>
+                      </w:tcPr>
+                      <w:p>
+                        <w:proofErr w:type="spellStart"/>
+                        <w:r>
+                          <w:rPr>
+                            <w:b/>
+                            <w:color w:val="4472C4" w:themeColor="accent1"/>
+                          </w:rPr>
+                          <w:t>User_depot</w:t>
+                        </w:r>
+                        <w:proofErr w:type="spellEnd"/>
+                      </w:p>
+                    </w:tc>
+                  </w:tr>
+                  <w:tr>
+                    <w:tc>
+                      <w:tcPr>
+                        <w:tcW w:w="1105" w:type="dxa"/>
+                      </w:tcPr>
+                      <w:p>
+                        <w:r>
+                          <w:t>(pas de nouvelle table, seulement une clé étrangère)</w:t>
+                        </w:r>
+                      </w:p>
+                    </w:tc>
+                  </w:tr>
+                </w:tbl>
+                <w:p/>
+              </w:txbxContent>
+            </v:textbox>
+          </v:shape>
+        </w:pict>
+      </w:r>
+      <w:r>
+        <w:rPr>
+          <w:noProof/>
+        </w:rPr>
+        <w:pict w14:anchorId="4A3284CB">
           <v:shape id="_x0000_s1044" type="#_x0000_t202" style="position:absolute;margin-left:120pt;margin-top:15.95pt;width:25.2pt;height:29.7pt;z-index:251677696;mso-height-percent:200;mso-height-percent:200;mso-width-relative:margin;mso-height-relative:margin" filled="f" stroked="f">
             <v:textbox style="mso-fit-shape-to-text:t">
               <w:txbxContent>
@@ -162,7 +217,7 @@
           <w:noProof/>
           <w:lang w:eastAsia="fr-FR"/>
         </w:rPr>
-        <w:pict>
+        <w:pict w14:anchorId="0F1D486D">
           <v:shape id="_x0000_s1045" type="#_x0000_t202" style="position:absolute;margin-left:291.15pt;margin-top:17.05pt;width:25.2pt;height:29.7pt;z-index:251678720;mso-height-percent:200;mso-height-percent:200;mso-width-relative:margin;mso-height-relative:margin" filled="f" stroked="f">
             <v:textbox style="mso-fit-shape-to-text:t">
               <w:txbxContent>
@@ -191,7 +246,7 @@
           <w:noProof/>
           <w:lang w:eastAsia="fr-FR"/>
         </w:rPr>
-        <w:pict>
+        <w:pict w14:anchorId="7170278E">
           <v:shape id="_x0000_s1027" type="#_x0000_t202" style="position:absolute;margin-left:-30.5pt;margin-top:5.05pt;width:130.35pt;height:122.1pt;z-index:251658240;mso-width-relative:margin;mso-height-relative:margin" stroked="f">
             <v:textbox>
               <w:txbxContent>
@@ -199,7 +254,7 @@
                   <w:tblPr>
                     <w:tblStyle w:val="Grilledutableau"/>
                     <w:tblW w:w="0" w:type="auto"/>
-                    <w:tblLook w:val="04A0"/>
+                    <w:tblLook w:val="04A0" w:firstRow="1" w:lastRow="0" w:firstColumn="1" w:lastColumn="0" w:noHBand="0" w:noVBand="1"/>
                   </w:tblPr>
                   <w:tblGrid>
                     <w:gridCol w:w="2376"/>
@@ -298,7 +353,7 @@
           <w:noProof/>
           <w:lang w:eastAsia="fr-FR"/>
         </w:rPr>
-        <w:pict>
+        <w:pict w14:anchorId="76AA67FF">
           <v:shapetype id="_x0000_t32" coordsize="21600,21600" o:spt="32" o:oned="t" path="m,l21600,21600e" filled="f">
             <v:path arrowok="t" fillok="f" o:connecttype="none"/>
             <o:lock v:ext="edit" shapetype="t"/>
@@ -311,58 +366,7 @@
           <w:noProof/>
           <w:lang w:eastAsia="fr-FR"/>
         </w:rPr>
-        <w:pict>
-          <v:shape id="_x0000_s1029" type="#_x0000_t202" style="position:absolute;margin-left:178.2pt;margin-top:0;width:69.65pt;height:40.65pt;z-index:251661312" stroked="f">
-            <v:textbox>
-              <w:txbxContent>
-                <w:tbl>
-                  <w:tblPr>
-                    <w:tblStyle w:val="Grilledutableau"/>
-                    <w:tblW w:w="0" w:type="auto"/>
-                    <w:tblLook w:val="04A0"/>
-                  </w:tblPr>
-                  <w:tblGrid>
-                    <w:gridCol w:w="1288"/>
-                  </w:tblGrid>
-                  <w:tr>
-                    <w:tc>
-                      <w:tcPr>
-                        <w:tcW w:w="1105" w:type="dxa"/>
-                      </w:tcPr>
-                      <w:p>
-                        <w:proofErr w:type="spellStart"/>
-                        <w:r>
-                          <w:rPr>
-                            <w:b/>
-                            <w:color w:val="4472C4" w:themeColor="accent1"/>
-                          </w:rPr>
-                          <w:t>User_depot</w:t>
-                        </w:r>
-                        <w:proofErr w:type="spellEnd"/>
-                      </w:p>
-                    </w:tc>
-                  </w:tr>
-                  <w:tr>
-                    <w:tc>
-                      <w:tcPr>
-                        <w:tcW w:w="1105" w:type="dxa"/>
-                      </w:tcPr>
-                      <w:p/>
-                    </w:tc>
-                  </w:tr>
-                </w:tbl>
-                <w:p/>
-              </w:txbxContent>
-            </v:textbox>
-          </v:shape>
-        </w:pict>
-      </w:r>
-      <w:r>
-        <w:rPr>
-          <w:noProof/>
-          <w:lang w:eastAsia="fr-FR"/>
-        </w:rPr>
-        <w:pict>
+        <w:pict w14:anchorId="67851F2A">
           <v:shape id="_x0000_s1035" type="#_x0000_t32" style="position:absolute;margin-left:89.5pt;margin-top:11.25pt;width:90.3pt;height:0;flip:x;z-index:251669504" o:connectortype="straight"/>
         </w:pict>
       </w:r>
@@ -375,7 +379,7 @@
           <w:noProof/>
           <w:lang w:eastAsia="fr-FR"/>
         </w:rPr>
-        <w:pict>
+        <w:pict w14:anchorId="7909761C">
           <v:shape id="_x0000_s1043" type="#_x0000_t32" style="position:absolute;margin-left:450.5pt;margin-top:14.75pt;width:0;height:63pt;flip:y;z-index:251675648" o:connectortype="straight"/>
         </w:pict>
       </w:r>
@@ -387,7 +391,7 @@
           <w:noProof/>
           <w:lang w:eastAsia="fr-FR"/>
         </w:rPr>
-        <w:pict>
+        <w:pict w14:anchorId="7B04F792">
           <v:shape id="_x0000_s1049" type="#_x0000_t202" style="position:absolute;margin-left:423.55pt;margin-top:15.35pt;width:25.2pt;height:29.7pt;z-index:251682816;mso-height-percent:200;mso-height-percent:200;mso-width-relative:margin;mso-height-relative:margin" filled="f" stroked="f">
             <v:textbox style="mso-fit-shape-to-text:t">
               <w:txbxContent>
@@ -416,7 +420,7 @@
           <w:noProof/>
           <w:lang w:eastAsia="fr-FR"/>
         </w:rPr>
-        <w:pict>
+        <w:pict w14:anchorId="089A8F5B">
           <v:shape id="_x0000_s1048" type="#_x0000_t202" style="position:absolute;margin-left:287.5pt;margin-top:14.9pt;width:25.2pt;height:29.7pt;z-index:251681792;mso-height-percent:200;mso-height-percent:200;mso-width-relative:margin;mso-height-relative:margin" filled="f" stroked="f">
             <v:textbox style="mso-fit-shape-to-text:t">
               <w:txbxContent>
@@ -445,7 +449,7 @@
           <w:noProof/>
           <w:lang w:eastAsia="fr-FR"/>
         </w:rPr>
-        <w:pict>
+        <w:pict w14:anchorId="2C7A5E84">
           <v:shape id="_x0000_s1033" type="#_x0000_t202" style="position:absolute;margin-left:351.1pt;margin-top:22.15pt;width:69.3pt;height:39.7pt;z-index:251668480" stroked="f">
             <v:textbox>
               <w:txbxContent>
@@ -453,7 +457,7 @@
                   <w:tblPr>
                     <w:tblStyle w:val="Grilledutableau"/>
                     <w:tblW w:w="0" w:type="auto"/>
-                    <w:tblLook w:val="04A0"/>
+                    <w:tblLook w:val="04A0" w:firstRow="1" w:lastRow="0" w:firstColumn="1" w:lastColumn="0" w:noHBand="0" w:noVBand="1"/>
                   </w:tblPr>
                   <w:tblGrid>
                     <w:gridCol w:w="1254"/>
@@ -507,7 +511,7 @@
         <w:rPr>
           <w:noProof/>
         </w:rPr>
-        <w:pict>
+        <w:pict w14:anchorId="6D88BA3A">
           <v:shape id="_x0000_s1031" type="#_x0000_t202" style="position:absolute;margin-left:185.6pt;margin-top:6.45pt;width:76.35pt;height:112.25pt;z-index:251665408;mso-height-percent:200;mso-height-percent:200;mso-width-relative:margin;mso-height-relative:margin" stroked="f">
             <v:textbox style="mso-fit-shape-to-text:t">
               <w:txbxContent>
@@ -515,7 +519,7 @@
                   <w:tblPr>
                     <w:tblStyle w:val="Grilledutableau"/>
                     <w:tblW w:w="0" w:type="auto"/>
-                    <w:tblLook w:val="04A0"/>
+                    <w:tblLook w:val="04A0" w:firstRow="1" w:lastRow="0" w:firstColumn="1" w:lastColumn="0" w:noHBand="0" w:noVBand="1"/>
                   </w:tblPr>
                   <w:tblGrid>
                     <w:gridCol w:w="1384"/>
@@ -526,11 +530,9 @@
                         <w:tcW w:w="1384" w:type="dxa"/>
                       </w:tcPr>
                       <w:p>
-                        <w:proofErr w:type="spellStart"/>
                         <w:r>
                           <w:t>Pdt</w:t>
                         </w:r>
-                        <w:proofErr w:type="spellEnd"/>
                       </w:p>
                     </w:tc>
                   </w:tr>
@@ -584,7 +586,7 @@
         <w:rPr>
           <w:noProof/>
         </w:rPr>
-        <w:pict>
+        <w:pict w14:anchorId="315D3FD4">
           <v:shape id="_x0000_s1030" type="#_x0000_t202" style="position:absolute;margin-left:-33.75pt;margin-top:17.75pt;width:90.2pt;height:86.15pt;z-index:251663360;mso-height-percent:200;mso-height-percent:200;mso-width-relative:margin;mso-height-relative:margin" stroked="f">
             <v:textbox style="mso-fit-shape-to-text:t">
               <w:txbxContent>
@@ -592,7 +594,7 @@
                   <w:tblPr>
                     <w:tblStyle w:val="Grilledutableau"/>
                     <w:tblW w:w="0" w:type="auto"/>
-                    <w:tblLook w:val="04A0"/>
+                    <w:tblLook w:val="04A0" w:firstRow="1" w:lastRow="0" w:firstColumn="1" w:lastColumn="0" w:noHBand="0" w:noVBand="1"/>
                   </w:tblPr>
                   <w:tblGrid>
                     <w:gridCol w:w="1526"/>
@@ -652,9 +654,72 @@
       <w:r>
         <w:rPr>
           <w:noProof/>
+        </w:rPr>
+        <w:pict w14:anchorId="059CF9D8">
+          <v:shape id="_x0000_s1032" type="#_x0000_t202" style="position:absolute;margin-left:89.5pt;margin-top:12.45pt;width:57.95pt;height:79pt;z-index:251667456;mso-width-relative:margin;mso-height-relative:margin" stroked="f">
+            <v:textbox>
+              <w:txbxContent>
+                <w:tbl>
+                  <w:tblPr>
+                    <w:tblStyle w:val="Grilledutableau"/>
+                    <w:tblW w:w="0" w:type="auto"/>
+                    <w:tblLook w:val="04A0" w:firstRow="1" w:lastRow="0" w:firstColumn="1" w:lastColumn="0" w:noHBand="0" w:noVBand="1"/>
+                  </w:tblPr>
+                  <w:tblGrid>
+                    <w:gridCol w:w="1096"/>
+                  </w:tblGrid>
+                  <w:tr>
+                    <w:tc>
+                      <w:tcPr>
+                        <w:tcW w:w="871" w:type="dxa"/>
+                      </w:tcPr>
+                      <w:p>
+                        <w:pPr>
+                          <w:rPr>
+                            <w:b/>
+                            <w:color w:val="4472C4" w:themeColor="accent1"/>
+                          </w:rPr>
+                        </w:pPr>
+                        <w:proofErr w:type="spellStart"/>
+                        <w:r>
+                          <w:rPr>
+                            <w:b/>
+                            <w:color w:val="4472C4" w:themeColor="accent1"/>
+                          </w:rPr>
+                          <w:t>Type_pdt</w:t>
+                        </w:r>
+                        <w:proofErr w:type="spellEnd"/>
+                      </w:p>
+                    </w:tc>
+                  </w:tr>
+                  <w:tr>
+                    <w:tc>
+                      <w:tcPr>
+                        <w:tcW w:w="871" w:type="dxa"/>
+                      </w:tcPr>
+                      <w:p>
+                        <w:r>
+                          <w:t>Clé étrangère</w:t>
+                        </w:r>
+                        <w:r>
+                          <w:t xml:space="preserve"> dans pdt</w:t>
+                        </w:r>
+                      </w:p>
+                    </w:tc>
+                  </w:tr>
+                </w:tbl>
+                <w:p/>
+              </w:txbxContent>
+            </v:textbox>
+          </v:shape>
+        </w:pict>
+      </w:r>
+      <w:r>
+        <w:rPr>
+          <w:noProof/>
           <w:lang w:eastAsia="fr-FR"/>
         </w:rPr>
-        <w:pict>
+        <w:pict w14:anchorId="61666C20">
           <v:shape id="_x0000_s1047" type="#_x0000_t202" style="position:absolute;margin-left:154.6pt;margin-top:4.35pt;width:25.2pt;height:29.7pt;z-index:251680768;mso-height-percent:200;mso-height-percent:200;mso-width-relative:margin;mso-height-relative:margin" filled="f" stroked="f">
             <v:textbox style="mso-fit-shape-to-text:t">
               <w:txbxContent>
@@ -683,7 +748,7 @@
           <w:noProof/>
           <w:lang w:eastAsia="fr-FR"/>
         </w:rPr>
-        <w:pict>
+        <w:pict w14:anchorId="314EE5BC">
           <v:shape id="_x0000_s1046" type="#_x0000_t202" style="position:absolute;margin-left:56.4pt;margin-top:2.9pt;width:25.2pt;height:29.7pt;z-index:251679744;mso-height-percent:200;mso-height-percent:200;mso-width-relative:margin;mso-height-relative:margin" filled="f" stroked="f">
             <v:textbox style="mso-fit-shape-to-text:t">
               <w:txbxContent>
@@ -712,7 +777,7 @@
           <w:noProof/>
           <w:lang w:eastAsia="fr-FR"/>
         </w:rPr>
-        <w:pict>
+        <w:pict w14:anchorId="3AD03C88">
           <v:shape id="_x0000_s1042" type="#_x0000_t32" style="position:absolute;margin-left:415.8pt;margin-top:10.6pt;width:34.7pt;height:0;z-index:251674624" o:connectortype="straight"/>
         </w:pict>
       </w:r>
@@ -721,7 +786,7 @@
           <w:noProof/>
           <w:lang w:eastAsia="fr-FR"/>
         </w:rPr>
-        <w:pict>
+        <w:pict w14:anchorId="61AF0213">
           <v:shape id="_x0000_s1041" type="#_x0000_t32" style="position:absolute;margin-left:256.5pt;margin-top:10.25pt;width:96.65pt;height:.35pt;z-index:251673600" o:connectortype="straight"/>
         </w:pict>
       </w:r>
@@ -730,7 +795,7 @@
           <w:noProof/>
           <w:lang w:eastAsia="fr-FR"/>
         </w:rPr>
-        <w:pict>
+        <w:pict w14:anchorId="11EF767C">
           <v:shape id="_x0000_s1038" type="#_x0000_t32" style="position:absolute;margin-left:145.15pt;margin-top:20.9pt;width:42.2pt;height:.15pt;flip:x;z-index:251672576" o:connectortype="straight"/>
         </w:pict>
       </w:r>
@@ -739,77 +804,162 @@
           <w:noProof/>
           <w:lang w:eastAsia="fr-FR"/>
         </w:rPr>
-        <w:pict>
+        <w:pict w14:anchorId="2AA135E2">
           <v:shape id="_x0000_s1037" type="#_x0000_t32" style="position:absolute;margin-left:44.25pt;margin-top:20.9pt;width:47.35pt;height:.05pt;flip:x;z-index:251671552" o:connectortype="straight"/>
-        </w:pict>
-      </w:r>
-      <w:r>
-        <w:rPr>
-          <w:noProof/>
-        </w:rPr>
-        <w:pict>
-          <v:shape id="_x0000_s1032" type="#_x0000_t202" style="position:absolute;margin-left:89.5pt;margin-top:12.45pt;width:57.95pt;height:39.3pt;z-index:251667456;mso-width-relative:margin;mso-height-relative:margin" stroked="f">
-            <v:textbox>
-              <w:txbxContent>
-                <w:tbl>
-                  <w:tblPr>
-                    <w:tblStyle w:val="Grilledutableau"/>
-                    <w:tblW w:w="0" w:type="auto"/>
-                    <w:tblLook w:val="04A0"/>
-                  </w:tblPr>
-                  <w:tblGrid>
-                    <w:gridCol w:w="1080"/>
-                  </w:tblGrid>
-                  <w:tr>
-                    <w:tc>
-                      <w:tcPr>
-                        <w:tcW w:w="871" w:type="dxa"/>
-                      </w:tcPr>
-                      <w:p>
-                        <w:pPr>
-                          <w:rPr>
-                            <w:b/>
-                            <w:color w:val="4472C4" w:themeColor="accent1"/>
-                          </w:rPr>
-                        </w:pPr>
-                        <w:proofErr w:type="spellStart"/>
-                        <w:r>
-                          <w:rPr>
-                            <w:b/>
-                            <w:color w:val="4472C4" w:themeColor="accent1"/>
-                          </w:rPr>
-                          <w:t>Type_pdt</w:t>
-                        </w:r>
-                        <w:proofErr w:type="spellEnd"/>
-                      </w:p>
-                    </w:tc>
-                  </w:tr>
-                  <w:tr>
-                    <w:tc>
-                      <w:tcPr>
-                        <w:tcW w:w="871" w:type="dxa"/>
-                      </w:tcPr>
-                      <w:p>
-                        <w:pPr>
-                          <w:rPr>
-                            <w:color w:val="4472C4" w:themeColor="accent1"/>
-                          </w:rPr>
-                        </w:pPr>
-                      </w:p>
-                    </w:tc>
-                  </w:tr>
-                </w:tbl>
-                <w:p/>
-              </w:txbxContent>
-            </v:textbox>
-          </v:shape>
         </w:pict>
       </w:r>
     </w:p>
     <w:p/>
     <w:p/>
     <w:p/>
-    <w:p/>
+    <w:p>
+      <w:r>
+        <w:t>Cardinalités :</w:t>
+      </w:r>
+    </w:p>
+    <w:p>
+      <w:r>
+        <w:t>1 – 1 : clé étrangère dans dépôt car le</w:t>
+      </w:r>
+      <w:r>
+        <w:t xml:space="preserve"> dépôt appartient au directeur qui le gère</w:t>
+      </w:r>
+      <w:r>
+        <w:t>. C’est l’élément appartenu qui a la clé étrangère.</w:t>
+      </w:r>
+    </w:p>
+    <w:p>
+      <w:r>
+        <w:drawing>
+          <wp:inline distT="0" distB="0" distL="0" distR="0" wp14:anchorId="00D8289B" wp14:editId="1BE98715">
+            <wp:extent cx="5760720" cy="1855470"/>
+            <wp:effectExtent l="0" t="0" r="0" b="0"/>
+            <wp:docPr id="2" name="Image 2"/>
+            <wp:cNvGraphicFramePr>
+              <a:graphicFrameLocks xmlns:a="http://schemas.openxmlformats.org/drawingml/2006/main" noChangeAspect="1"/>
+            </wp:cNvGraphicFramePr>
+            <a:graphic xmlns:a="http://schemas.openxmlformats.org/drawingml/2006/main">
+              <a:graphicData uri="http://schemas.openxmlformats.org/drawingml/2006/picture">
+                <pic:pic xmlns:pic="http://schemas.openxmlformats.org/drawingml/2006/picture">
+                  <pic:nvPicPr>
+                    <pic:cNvPr id="1" name=""/>
+                    <pic:cNvPicPr/>
+                  </pic:nvPicPr>
+                  <pic:blipFill>
+                    <a:blip r:embed="rId4"/>
+                    <a:stretch>
+                      <a:fillRect/>
+                    </a:stretch>
+                  </pic:blipFill>
+                  <pic:spPr>
+                    <a:xfrm>
+                      <a:off x="0" y="0"/>
+                      <a:ext cx="5760720" cy="1855470"/>
+                    </a:xfrm>
+                    <a:prstGeom prst="rect">
+                      <a:avLst/>
+                    </a:prstGeom>
+                  </pic:spPr>
+                </pic:pic>
+              </a:graphicData>
+            </a:graphic>
+          </wp:inline>
+        </w:drawing>
+      </w:r>
+    </w:p>
+    <w:p>
+      <w:r>
+        <w:t>N &gt; plusieurs possibilités et 1 de l’autre côté : clé étrangère dans pdt car chaque produit appartient à un type.</w:t>
+      </w:r>
+    </w:p>
+    <w:p>
+      <w:r>
+        <w:drawing>
+          <wp:inline distT="0" distB="0" distL="0" distR="0" wp14:anchorId="0E4556FF" wp14:editId="48EEA22E">
+            <wp:extent cx="5760720" cy="1428115"/>
+            <wp:effectExtent l="0" t="0" r="0" b="0"/>
+            <wp:docPr id="3" name="Image 3" descr="Une image contenant texte&#10;&#10;Description générée automatiquement"/>
+            <wp:cNvGraphicFramePr>
+              <a:graphicFrameLocks xmlns:a="http://schemas.openxmlformats.org/drawingml/2006/main" noChangeAspect="1"/>
+            </wp:cNvGraphicFramePr>
+            <a:graphic xmlns:a="http://schemas.openxmlformats.org/drawingml/2006/main">
+              <a:graphicData uri="http://schemas.openxmlformats.org/drawingml/2006/picture">
+                <pic:pic xmlns:pic="http://schemas.openxmlformats.org/drawingml/2006/picture">
+                  <pic:nvPicPr>
+                    <pic:cNvPr id="3" name="Image 3" descr="Une image contenant texte&#10;&#10;Description générée automatiquement"/>
+                    <pic:cNvPicPr/>
+                  </pic:nvPicPr>
+                  <pic:blipFill>
+                    <a:blip r:embed="rId5"/>
+                    <a:stretch>
+                      <a:fillRect/>
+                    </a:stretch>
+                  </pic:blipFill>
+                  <pic:spPr>
+                    <a:xfrm>
+                      <a:off x="0" y="0"/>
+                      <a:ext cx="5760720" cy="1428115"/>
+                    </a:xfrm>
+                    <a:prstGeom prst="rect">
+                      <a:avLst/>
+                    </a:prstGeom>
+                  </pic:spPr>
+                </pic:pic>
+              </a:graphicData>
+            </a:graphic>
+          </wp:inline>
+        </w:drawing>
+      </w:r>
+    </w:p>
+    <w:p>
+      <w:r>
+        <w:lastRenderedPageBreak/>
+        <w:t>N – N : création d’une table à part</w:t>
+      </w:r>
+      <w:r>
+        <w:rPr>
+          <w:noProof/>
+        </w:rPr>
+        <w:t xml:space="preserve"> </w:t>
+      </w:r>
+      <w:r>
+        <w:drawing>
+          <wp:inline distT="0" distB="0" distL="0" distR="0" wp14:anchorId="48082563" wp14:editId="3B5EBFCC">
+            <wp:extent cx="5760720" cy="1636395"/>
+            <wp:effectExtent l="0" t="0" r="0" b="0"/>
+            <wp:docPr id="1" name="Image 1" descr="Une image contenant texte&#10;&#10;Description générée automatiquement"/>
+            <wp:cNvGraphicFramePr>
+              <a:graphicFrameLocks xmlns:a="http://schemas.openxmlformats.org/drawingml/2006/main" noChangeAspect="1"/>
+            </wp:cNvGraphicFramePr>
+            <a:graphic xmlns:a="http://schemas.openxmlformats.org/drawingml/2006/main">
+              <a:graphicData uri="http://schemas.openxmlformats.org/drawingml/2006/picture">
+                <pic:pic xmlns:pic="http://schemas.openxmlformats.org/drawingml/2006/picture">
+                  <pic:nvPicPr>
+                    <pic:cNvPr id="1" name="Image 1" descr="Une image contenant texte&#10;&#10;Description générée automatiquement"/>
+                    <pic:cNvPicPr/>
+                  </pic:nvPicPr>
+                  <pic:blipFill>
+                    <a:blip r:embed="rId6"/>
+                    <a:stretch>
+                      <a:fillRect/>
+                    </a:stretch>
+                  </pic:blipFill>
+                  <pic:spPr>
+                    <a:xfrm>
+                      <a:off x="0" y="0"/>
+                      <a:ext cx="5760720" cy="1636395"/>
+                    </a:xfrm>
+                    <a:prstGeom prst="rect">
+                      <a:avLst/>
+                    </a:prstGeom>
+                  </pic:spPr>
+                </pic:pic>
+              </a:graphicData>
+            </a:graphic>
+          </wp:inline>
+        </w:drawing>
+      </w:r>
+    </w:p>
     <w:sectPr>
       <w:pgSz w:w="11906" w:h="16838"/>
       <w:pgMar w:top="1417" w:right="1417" w:bottom="1417" w:left="1417" w:header="708" w:footer="708" w:gutter="0"/>
@@ -821,7 +971,7 @@
 </file>
 
 <file path=word/styles.xml><?xml version="1.0" encoding="utf-8"?>
-<w:styles xmlns:r="http://schemas.openxmlformats.org/officeDocument/2006/relationships" xmlns:w="http://schemas.openxmlformats.org/wordprocessingml/2006/main">
+<w:styles xmlns:mc="http://schemas.openxmlformats.org/markup-compatibility/2006" xmlns:r="http://schemas.openxmlformats.org/officeDocument/2006/relationships" xmlns:w="http://schemas.openxmlformats.org/wordprocessingml/2006/main" xmlns:w14="http://schemas.microsoft.com/office/word/2010/wordml" xmlns:w15="http://schemas.microsoft.com/office/word/2012/wordml" xmlns:w16cex="http://schemas.microsoft.com/office/word/2018/wordml/cex" xmlns:w16cid="http://schemas.microsoft.com/office/word/2016/wordml/cid" xmlns:w16="http://schemas.microsoft.com/office/word/2018/wordml" xmlns:w16sdtdh="http://schemas.microsoft.com/office/word/2020/wordml/sdtdatahash" xmlns:w16se="http://schemas.microsoft.com/office/word/2015/wordml/symex" mc:Ignorable="w14 w15 w16se w16cid w16 w16cex w16sdtdh">
   <w:docDefaults>
     <w:rPrDefault>
       <w:rPr>
@@ -837,144 +987,383 @@
       </w:pPr>
     </w:pPrDefault>
   </w:docDefaults>
-  <w:latentStyles w:defLockedState="0" w:defUIPriority="99" w:defSemiHidden="1" w:defUnhideWhenUsed="1" w:defQFormat="0" w:count="267">
-    <w:lsdException w:name="Normal" w:semiHidden="0" w:uiPriority="0" w:unhideWhenUsed="0" w:qFormat="1"/>
-    <w:lsdException w:name="heading 1" w:semiHidden="0" w:uiPriority="9" w:unhideWhenUsed="0" w:qFormat="1"/>
-    <w:lsdException w:name="heading 2" w:uiPriority="9" w:qFormat="1"/>
-    <w:lsdException w:name="heading 3" w:uiPriority="9" w:qFormat="1"/>
-    <w:lsdException w:name="heading 4" w:uiPriority="9" w:qFormat="1"/>
-    <w:lsdException w:name="heading 5" w:uiPriority="9" w:qFormat="1"/>
-    <w:lsdException w:name="heading 6" w:uiPriority="9" w:qFormat="1"/>
-    <w:lsdException w:name="heading 7" w:uiPriority="9" w:qFormat="1"/>
-    <w:lsdException w:name="heading 8" w:uiPriority="9" w:qFormat="1"/>
-    <w:lsdException w:name="heading 9" w:uiPriority="9" w:qFormat="1"/>
-    <w:lsdException w:name="toc 1" w:uiPriority="39"/>
-    <w:lsdException w:name="toc 2" w:uiPriority="39"/>
-    <w:lsdException w:name="toc 3" w:uiPriority="39"/>
-    <w:lsdException w:name="toc 4" w:uiPriority="39"/>
-    <w:lsdException w:name="toc 5" w:uiPriority="39"/>
-    <w:lsdException w:name="toc 6" w:uiPriority="39"/>
-    <w:lsdException w:name="toc 7" w:uiPriority="39"/>
-    <w:lsdException w:name="toc 8" w:uiPriority="39"/>
-    <w:lsdException w:name="toc 9" w:uiPriority="39"/>
-    <w:lsdException w:name="caption" w:uiPriority="35" w:qFormat="1"/>
-    <w:lsdException w:name="Title" w:semiHidden="0" w:uiPriority="10" w:unhideWhenUsed="0" w:qFormat="1"/>
-    <w:lsdException w:name="Default Paragraph Font" w:uiPriority="1"/>
-    <w:lsdException w:name="Subtitle" w:semiHidden="0" w:uiPriority="11" w:unhideWhenUsed="0" w:qFormat="1"/>
-    <w:lsdException w:name="Strong" w:semiHidden="0" w:uiPriority="22" w:unhideWhenUsed="0" w:qFormat="1"/>
-    <w:lsdException w:name="Emphasis" w:semiHidden="0" w:uiPriority="20" w:unhideWhenUsed="0" w:qFormat="1"/>
-    <w:lsdException w:name="Table Grid" w:semiHidden="0" w:uiPriority="39" w:unhideWhenUsed="0"/>
-    <w:lsdException w:name="Placeholder Text" w:unhideWhenUsed="0"/>
-    <w:lsdException w:name="No Spacing" w:semiHidden="0" w:uiPriority="1" w:unhideWhenUsed="0" w:qFormat="1"/>
-    <w:lsdException w:name="Light Shading" w:semiHidden="0" w:uiPriority="60" w:unhideWhenUsed="0"/>
-    <w:lsdException w:name="Light List" w:semiHidden="0" w:uiPriority="61" w:unhideWhenUsed="0"/>
-    <w:lsdException w:name="Light Grid" w:semiHidden="0" w:uiPriority="62" w:unhideWhenUsed="0"/>
-    <w:lsdException w:name="Medium Shading 1" w:semiHidden="0" w:uiPriority="63" w:unhideWhenUsed="0"/>
-    <w:lsdException w:name="Medium Shading 2" w:semiHidden="0" w:uiPriority="64" w:unhideWhenUsed="0"/>
-    <w:lsdException w:name="Medium List 1" w:semiHidden="0" w:uiPriority="65" w:unhideWhenUsed="0"/>
-    <w:lsdException w:name="Medium List 2" w:semiHidden="0" w:uiPriority="66" w:unhideWhenUsed="0"/>
-    <w:lsdException w:name="Medium Grid 1" w:semiHidden="0" w:uiPriority="67" w:unhideWhenUsed="0"/>
-    <w:lsdException w:name="Medium Grid 2" w:semiHidden="0" w:uiPriority="68" w:unhideWhenUsed="0"/>
-    <w:lsdException w:name="Medium Grid 3" w:semiHidden="0" w:uiPriority="69" w:unhideWhenUsed="0"/>
-    <w:lsdException w:name="Dark List" w:semiHidden="0" w:uiPriority="70" w:unhideWhenUsed="0"/>
-    <w:lsdException w:name="Colorful Shading" w:semiHidden="0" w:uiPriority="71" w:unhideWhenUsed="0"/>
-    <w:lsdException w:name="Colorful List" w:semiHidden="0" w:uiPriority="72" w:unhideWhenUsed="0"/>
-    <w:lsdException w:name="Colorful Grid" w:semiHidden="0" w:uiPriority="73" w:unhideWhenUsed="0"/>
-    <w:lsdException w:name="Light Shading Accent 1" w:semiHidden="0" w:uiPriority="60" w:unhideWhenUsed="0"/>
-    <w:lsdException w:name="Light List Accent 1" w:semiHidden="0" w:uiPriority="61" w:unhideWhenUsed="0"/>
-    <w:lsdException w:name="Light Grid Accent 1" w:semiHidden="0" w:uiPriority="62" w:unhideWhenUsed="0"/>
-    <w:lsdException w:name="Medium Shading 1 Accent 1" w:semiHidden="0" w:uiPriority="63" w:unhideWhenUsed="0"/>
-    <w:lsdException w:name="Medium Shading 2 Accent 1" w:semiHidden="0" w:uiPriority="64" w:unhideWhenUsed="0"/>
-    <w:lsdException w:name="Medium List 1 Accent 1" w:semiHidden="0" w:uiPriority="65" w:unhideWhenUsed="0"/>
-    <w:lsdException w:name="Revision" w:unhideWhenUsed="0"/>
-    <w:lsdException w:name="List Paragraph" w:semiHidden="0" w:uiPriority="34" w:unhideWhenUsed="0" w:qFormat="1"/>
-    <w:lsdException w:name="Quote" w:semiHidden="0" w:uiPriority="29" w:unhideWhenUsed="0" w:qFormat="1"/>
-    <w:lsdException w:name="Intense Quote" w:semiHidden="0" w:uiPriority="30" w:unhideWhenUsed="0" w:qFormat="1"/>
-    <w:lsdException w:name="Medium List 2 Accent 1" w:semiHidden="0" w:uiPriority="66" w:unhideWhenUsed="0"/>
-    <w:lsdException w:name="Medium Grid 1 Accent 1" w:semiHidden="0" w:uiPriority="67" w:unhideWhenUsed="0"/>
-    <w:lsdException w:name="Medium Grid 2 Accent 1" w:semiHidden="0" w:uiPriority="68" w:unhideWhenUsed="0"/>
-    <w:lsdException w:name="Medium Grid 3 Accent 1" w:semiHidden="0" w:uiPriority="69" w:unhideWhenUsed="0"/>
-    <w:lsdException w:name="Dark List Accent 1" w:semiHidden="0" w:uiPriority="70" w:unhideWhenUsed="0"/>
-    <w:lsdException w:name="Colorful Shading Accent 1" w:semiHidden="0" w:uiPriority="71" w:unhideWhenUsed="0"/>
-    <w:lsdException w:name="Colorful List Accent 1" w:semiHidden="0" w:uiPriority="72" w:unhideWhenUsed="0"/>
-    <w:lsdException w:name="Colorful Grid Accent 1" w:semiHidden="0" w:uiPriority="73" w:unhideWhenUsed="0"/>
-    <w:lsdException w:name="Light Shading Accent 2" w:semiHidden="0" w:uiPriority="60" w:unhideWhenUsed="0"/>
-    <w:lsdException w:name="Light List Accent 2" w:semiHidden="0" w:uiPriority="61" w:unhideWhenUsed="0"/>
-    <w:lsdException w:name="Light Grid Accent 2" w:semiHidden="0" w:uiPriority="62" w:unhideWhenUsed="0"/>
-    <w:lsdException w:name="Medium Shading 1 Accent 2" w:semiHidden="0" w:uiPriority="63" w:unhideWhenUsed="0"/>
-    <w:lsdException w:name="Medium Shading 2 Accent 2" w:semiHidden="0" w:uiPriority="64" w:unhideWhenUsed="0"/>
-    <w:lsdException w:name="Medium List 1 Accent 2" w:semiHidden="0" w:uiPriority="65" w:unhideWhenUsed="0"/>
-    <w:lsdException w:name="Medium List 2 Accent 2" w:semiHidden="0" w:uiPriority="66" w:unhideWhenUsed="0"/>
-    <w:lsdException w:name="Medium Grid 1 Accent 2" w:semiHidden="0" w:uiPriority="67" w:unhideWhenUsed="0"/>
-    <w:lsdException w:name="Medium Grid 2 Accent 2" w:semiHidden="0" w:uiPriority="68" w:unhideWhenUsed="0"/>
-    <w:lsdException w:name="Medium Grid 3 Accent 2" w:semiHidden="0" w:uiPriority="69" w:unhideWhenUsed="0"/>
-    <w:lsdException w:name="Dark List Accent 2" w:semiHidden="0" w:uiPriority="70" w:unhideWhenUsed="0"/>
-    <w:lsdException w:name="Colorful Shading Accent 2" w:semiHidden="0" w:uiPriority="71" w:unhideWhenUsed="0"/>
-    <w:lsdException w:name="Colorful List Accent 2" w:semiHidden="0" w:uiPriority="72" w:unhideWhenUsed="0"/>
-    <w:lsdException w:name="Colorful Grid Accent 2" w:semiHidden="0" w:uiPriority="73" w:unhideWhenUsed="0"/>
-    <w:lsdException w:name="Light Shading Accent 3" w:semiHidden="0" w:uiPriority="60" w:unhideWhenUsed="0"/>
-    <w:lsdException w:name="Light List Accent 3" w:semiHidden="0" w:uiPriority="61" w:unhideWhenUsed="0"/>
-    <w:lsdException w:name="Light Grid Accent 3" w:semiHidden="0" w:uiPriority="62" w:unhideWhenUsed="0"/>
-    <w:lsdException w:name="Medium Shading 1 Accent 3" w:semiHidden="0" w:uiPriority="63" w:unhideWhenUsed="0"/>
-    <w:lsdException w:name="Medium Shading 2 Accent 3" w:semiHidden="0" w:uiPriority="64" w:unhideWhenUsed="0"/>
-    <w:lsdException w:name="Medium List 1 Accent 3" w:semiHidden="0" w:uiPriority="65" w:unhideWhenUsed="0"/>
-    <w:lsdException w:name="Medium List 2 Accent 3" w:semiHidden="0" w:uiPriority="66" w:unhideWhenUsed="0"/>
-    <w:lsdException w:name="Medium Grid 1 Accent 3" w:semiHidden="0" w:uiPriority="67" w:unhideWhenUsed="0"/>
-    <w:lsdException w:name="Medium Grid 2 Accent 3" w:semiHidden="0" w:uiPriority="68" w:unhideWhenUsed="0"/>
-    <w:lsdException w:name="Medium Grid 3 Accent 3" w:semiHidden="0" w:uiPriority="69" w:unhideWhenUsed="0"/>
-    <w:lsdException w:name="Dark List Accent 3" w:semiHidden="0" w:uiPriority="70" w:unhideWhenUsed="0"/>
-    <w:lsdException w:name="Colorful Shading Accent 3" w:semiHidden="0" w:uiPriority="71" w:unhideWhenUsed="0"/>
-    <w:lsdException w:name="Colorful List Accent 3" w:semiHidden="0" w:uiPriority="72" w:unhideWhenUsed="0"/>
-    <w:lsdException w:name="Colorful Grid Accent 3" w:semiHidden="0" w:uiPriority="73" w:unhideWhenUsed="0"/>
-    <w:lsdException w:name="Light Shading Accent 4" w:semiHidden="0" w:uiPriority="60" w:unhideWhenUsed="0"/>
-    <w:lsdException w:name="Light List Accent 4" w:semiHidden="0" w:uiPriority="61" w:unhideWhenUsed="0"/>
-    <w:lsdException w:name="Light Grid Accent 4" w:semiHidden="0" w:uiPriority="62" w:unhideWhenUsed="0"/>
-    <w:lsdException w:name="Medium Shading 1 Accent 4" w:semiHidden="0" w:uiPriority="63" w:unhideWhenUsed="0"/>
-    <w:lsdException w:name="Medium Shading 2 Accent 4" w:semiHidden="0" w:uiPriority="64" w:unhideWhenUsed="0"/>
-    <w:lsdException w:name="Medium List 1 Accent 4" w:semiHidden="0" w:uiPriority="65" w:unhideWhenUsed="0"/>
-    <w:lsdException w:name="Medium List 2 Accent 4" w:semiHidden="0" w:uiPriority="66" w:unhideWhenUsed="0"/>
-    <w:lsdException w:name="Medium Grid 1 Accent 4" w:semiHidden="0" w:uiPriority="67" w:unhideWhenUsed="0"/>
-    <w:lsdException w:name="Medium Grid 2 Accent 4" w:semiHidden="0" w:uiPriority="68" w:unhideWhenUsed="0"/>
-    <w:lsdException w:name="Medium Grid 3 Accent 4" w:semiHidden="0" w:uiPriority="69" w:unhideWhenUsed="0"/>
-    <w:lsdException w:name="Dark List Accent 4" w:semiHidden="0" w:uiPriority="70" w:unhideWhenUsed="0"/>
-    <w:lsdException w:name="Colorful Shading Accent 4" w:semiHidden="0" w:uiPriority="71" w:unhideWhenUsed="0"/>
-    <w:lsdException w:name="Colorful List Accent 4" w:semiHidden="0" w:uiPriority="72" w:unhideWhenUsed="0"/>
-    <w:lsdException w:name="Colorful Grid Accent 4" w:semiHidden="0" w:uiPriority="73" w:unhideWhenUsed="0"/>
-    <w:lsdException w:name="Light Shading Accent 5" w:semiHidden="0" w:uiPriority="60" w:unhideWhenUsed="0"/>
-    <w:lsdException w:name="Light List Accent 5" w:semiHidden="0" w:uiPriority="61" w:unhideWhenUsed="0"/>
-    <w:lsdException w:name="Light Grid Accent 5" w:semiHidden="0" w:uiPriority="62" w:unhideWhenUsed="0"/>
-    <w:lsdException w:name="Medium Shading 1 Accent 5" w:semiHidden="0" w:uiPriority="63" w:unhideWhenUsed="0"/>
-    <w:lsdException w:name="Medium Shading 2 Accent 5" w:semiHidden="0" w:uiPriority="64" w:unhideWhenUsed="0"/>
-    <w:lsdException w:name="Medium List 1 Accent 5" w:semiHidden="0" w:uiPriority="65" w:unhideWhenUsed="0"/>
-    <w:lsdException w:name="Medium List 2 Accent 5" w:semiHidden="0" w:uiPriority="66" w:unhideWhenUsed="0"/>
-    <w:lsdException w:name="Medium Grid 1 Accent 5" w:semiHidden="0" w:uiPriority="67" w:unhideWhenUsed="0"/>
-    <w:lsdException w:name="Medium Grid 2 Accent 5" w:semiHidden="0" w:uiPriority="68" w:unhideWhenUsed="0"/>
-    <w:lsdException w:name="Medium Grid 3 Accent 5" w:semiHidden="0" w:uiPriority="69" w:unhideWhenUsed="0"/>
-    <w:lsdException w:name="Dark List Accent 5" w:semiHidden="0" w:uiPriority="70" w:unhideWhenUsed="0"/>
-    <w:lsdException w:name="Colorful Shading Accent 5" w:semiHidden="0" w:uiPriority="71" w:unhideWhenUsed="0"/>
-    <w:lsdException w:name="Colorful List Accent 5" w:semiHidden="0" w:uiPriority="72" w:unhideWhenUsed="0"/>
-    <w:lsdException w:name="Colorful Grid Accent 5" w:semiHidden="0" w:uiPriority="73" w:unhideWhenUsed="0"/>
-    <w:lsdException w:name="Light Shading Accent 6" w:semiHidden="0" w:uiPriority="60" w:unhideWhenUsed="0"/>
-    <w:lsdException w:name="Light List Accent 6" w:semiHidden="0" w:uiPriority="61" w:unhideWhenUsed="0"/>
-    <w:lsdException w:name="Light Grid Accent 6" w:semiHidden="0" w:uiPriority="62" w:unhideWhenUsed="0"/>
-    <w:lsdException w:name="Medium Shading 1 Accent 6" w:semiHidden="0" w:uiPriority="63" w:unhideWhenUsed="0"/>
-    <w:lsdException w:name="Medium Shading 2 Accent 6" w:semiHidden="0" w:uiPriority="64" w:unhideWhenUsed="0"/>
-    <w:lsdException w:name="Medium List 1 Accent 6" w:semiHidden="0" w:uiPriority="65" w:unhideWhenUsed="0"/>
-    <w:lsdException w:name="Medium List 2 Accent 6" w:semiHidden="0" w:uiPriority="66" w:unhideWhenUsed="0"/>
-    <w:lsdException w:name="Medium Grid 1 Accent 6" w:semiHidden="0" w:uiPriority="67" w:unhideWhenUsed="0"/>
-    <w:lsdException w:name="Medium Grid 2 Accent 6" w:semiHidden="0" w:uiPriority="68" w:unhideWhenUsed="0"/>
-    <w:lsdException w:name="Medium Grid 3 Accent 6" w:semiHidden="0" w:uiPriority="69" w:unhideWhenUsed="0"/>
-    <w:lsdException w:name="Dark List Accent 6" w:semiHidden="0" w:uiPriority="70" w:unhideWhenUsed="0"/>
-    <w:lsdException w:name="Colorful Shading Accent 6" w:semiHidden="0" w:uiPriority="71" w:unhideWhenUsed="0"/>
-    <w:lsdException w:name="Colorful List Accent 6" w:semiHidden="0" w:uiPriority="72" w:unhideWhenUsed="0"/>
-    <w:lsdException w:name="Colorful Grid Accent 6" w:semiHidden="0" w:uiPriority="73" w:unhideWhenUsed="0"/>
-    <w:lsdException w:name="Subtle Emphasis" w:semiHidden="0" w:uiPriority="19" w:unhideWhenUsed="0" w:qFormat="1"/>
-    <w:lsdException w:name="Intense Emphasis" w:semiHidden="0" w:uiPriority="21" w:unhideWhenUsed="0" w:qFormat="1"/>
-    <w:lsdException w:name="Subtle Reference" w:semiHidden="0" w:uiPriority="31" w:unhideWhenUsed="0" w:qFormat="1"/>
-    <w:lsdException w:name="Intense Reference" w:semiHidden="0" w:uiPriority="32" w:unhideWhenUsed="0" w:qFormat="1"/>
-    <w:lsdException w:name="Book Title" w:semiHidden="0" w:uiPriority="33" w:unhideWhenUsed="0" w:qFormat="1"/>
-    <w:lsdException w:name="Bibliography" w:uiPriority="37"/>
-    <w:lsdException w:name="TOC Heading" w:uiPriority="39" w:qFormat="1"/>
+  <w:latentStyles w:defLockedState="0" w:defUIPriority="99" w:defSemiHidden="0" w:defUnhideWhenUsed="0" w:defQFormat="0" w:count="376">
+    <w:lsdException w:name="Normal" w:uiPriority="0" w:qFormat="1"/>
+    <w:lsdException w:name="heading 1" w:uiPriority="9" w:qFormat="1"/>
+    <w:lsdException w:name="heading 2" w:semiHidden="1" w:uiPriority="9" w:unhideWhenUsed="1" w:qFormat="1"/>
+    <w:lsdException w:name="heading 3" w:semiHidden="1" w:uiPriority="9" w:unhideWhenUsed="1" w:qFormat="1"/>
+    <w:lsdException w:name="heading 4" w:semiHidden="1" w:uiPriority="9" w:unhideWhenUsed="1" w:qFormat="1"/>
+    <w:lsdException w:name="heading 5" w:semiHidden="1" w:uiPriority="9" w:unhideWhenUsed="1" w:qFormat="1"/>
+    <w:lsdException w:name="heading 6" w:semiHidden="1" w:uiPriority="9" w:unhideWhenUsed="1" w:qFormat="1"/>
+    <w:lsdException w:name="heading 7" w:semiHidden="1" w:uiPriority="9" w:unhideWhenUsed="1" w:qFormat="1"/>
+    <w:lsdException w:name="heading 8" w:semiHidden="1" w:uiPriority="9" w:unhideWhenUsed="1" w:qFormat="1"/>
+    <w:lsdException w:name="heading 9" w:semiHidden="1" w:uiPriority="9" w:unhideWhenUsed="1" w:qFormat="1"/>
+    <w:lsdException w:name="index 1" w:semiHidden="1" w:unhideWhenUsed="1"/>
+    <w:lsdException w:name="index 2" w:semiHidden="1" w:unhideWhenUsed="1"/>
+    <w:lsdException w:name="index 3" w:semiHidden="1" w:unhideWhenUsed="1"/>
+    <w:lsdException w:name="index 4" w:semiHidden="1" w:unhideWhenUsed="1"/>
+    <w:lsdException w:name="index 5" w:semiHidden="1" w:unhideWhenUsed="1"/>
+    <w:lsdException w:name="index 6" w:semiHidden="1" w:unhideWhenUsed="1"/>
+    <w:lsdException w:name="index 7" w:semiHidden="1" w:unhideWhenUsed="1"/>
+    <w:lsdException w:name="index 8" w:semiHidden="1" w:unhideWhenUsed="1"/>
+    <w:lsdException w:name="index 9" w:semiHidden="1" w:unhideWhenUsed="1"/>
+    <w:lsdException w:name="toc 1" w:semiHidden="1" w:uiPriority="39" w:unhideWhenUsed="1"/>
+    <w:lsdException w:name="toc 2" w:semiHidden="1" w:uiPriority="39" w:unhideWhenUsed="1"/>
+    <w:lsdException w:name="toc 3" w:semiHidden="1" w:uiPriority="39" w:unhideWhenUsed="1"/>
+    <w:lsdException w:name="toc 4" w:semiHidden="1" w:uiPriority="39" w:unhideWhenUsed="1"/>
+    <w:lsdException w:name="toc 5" w:semiHidden="1" w:uiPriority="39" w:unhideWhenUsed="1"/>
+    <w:lsdException w:name="toc 6" w:semiHidden="1" w:uiPriority="39" w:unhideWhenUsed="1"/>
+    <w:lsdException w:name="toc 7" w:semiHidden="1" w:uiPriority="39" w:unhideWhenUsed="1"/>
+    <w:lsdException w:name="toc 8" w:semiHidden="1" w:uiPriority="39" w:unhideWhenUsed="1"/>
+    <w:lsdException w:name="toc 9" w:semiHidden="1" w:uiPriority="39" w:unhideWhenUsed="1"/>
+    <w:lsdException w:name="Normal Indent" w:semiHidden="1" w:unhideWhenUsed="1"/>
+    <w:lsdException w:name="footnote text" w:semiHidden="1" w:unhideWhenUsed="1"/>
+    <w:lsdException w:name="annotation text" w:semiHidden="1" w:unhideWhenUsed="1"/>
+    <w:lsdException w:name="header" w:semiHidden="1" w:unhideWhenUsed="1"/>
+    <w:lsdException w:name="footer" w:semiHidden="1" w:unhideWhenUsed="1"/>
+    <w:lsdException w:name="index heading" w:semiHidden="1" w:unhideWhenUsed="1"/>
+    <w:lsdException w:name="caption" w:semiHidden="1" w:uiPriority="35" w:unhideWhenUsed="1" w:qFormat="1"/>
+    <w:lsdException w:name="table of figures" w:semiHidden="1" w:unhideWhenUsed="1"/>
+    <w:lsdException w:name="envelope address" w:semiHidden="1" w:unhideWhenUsed="1"/>
+    <w:lsdException w:name="envelope return" w:semiHidden="1" w:unhideWhenUsed="1"/>
+    <w:lsdException w:name="footnote reference" w:semiHidden="1" w:unhideWhenUsed="1"/>
+    <w:lsdException w:name="annotation reference" w:semiHidden="1" w:unhideWhenUsed="1"/>
+    <w:lsdException w:name="line number" w:semiHidden="1" w:unhideWhenUsed="1"/>
+    <w:lsdException w:name="page number" w:semiHidden="1" w:unhideWhenUsed="1"/>
+    <w:lsdException w:name="endnote reference" w:semiHidden="1" w:unhideWhenUsed="1"/>
+    <w:lsdException w:name="endnote text" w:semiHidden="1" w:unhideWhenUsed="1"/>
+    <w:lsdException w:name="table of authorities" w:semiHidden="1" w:unhideWhenUsed="1"/>
+    <w:lsdException w:name="macro" w:semiHidden="1" w:unhideWhenUsed="1"/>
+    <w:lsdException w:name="toa heading" w:semiHidden="1" w:unhideWhenUsed="1"/>
+    <w:lsdException w:name="List" w:semiHidden="1" w:unhideWhenUsed="1"/>
+    <w:lsdException w:name="List Bullet" w:semiHidden="1" w:unhideWhenUsed="1"/>
+    <w:lsdException w:name="List Number" w:semiHidden="1" w:unhideWhenUsed="1"/>
+    <w:lsdException w:name="List 2" w:semiHidden="1" w:unhideWhenUsed="1"/>
+    <w:lsdException w:name="List 3" w:semiHidden="1" w:unhideWhenUsed="1"/>
+    <w:lsdException w:name="List 4" w:semiHidden="1" w:unhideWhenUsed="1"/>
+    <w:lsdException w:name="List 5" w:semiHidden="1" w:unhideWhenUsed="1"/>
+    <w:lsdException w:name="List Bullet 2" w:semiHidden="1" w:unhideWhenUsed="1"/>
+    <w:lsdException w:name="List Bullet 3" w:semiHidden="1" w:unhideWhenUsed="1"/>
+    <w:lsdException w:name="List Bullet 4" w:semiHidden="1" w:unhideWhenUsed="1"/>
+    <w:lsdException w:name="List Bullet 5" w:semiHidden="1" w:unhideWhenUsed="1"/>
+    <w:lsdException w:name="List Number 2" w:semiHidden="1" w:unhideWhenUsed="1"/>
+    <w:lsdException w:name="List Number 3" w:semiHidden="1" w:unhideWhenUsed="1"/>
+    <w:lsdException w:name="List Number 4" w:semiHidden="1" w:unhideWhenUsed="1"/>
+    <w:lsdException w:name="List Number 5" w:semiHidden="1" w:unhideWhenUsed="1"/>
+    <w:lsdException w:name="Title" w:uiPriority="10" w:qFormat="1"/>
+    <w:lsdException w:name="Closing" w:semiHidden="1" w:unhideWhenUsed="1"/>
+    <w:lsdException w:name="Signature" w:semiHidden="1" w:unhideWhenUsed="1"/>
+    <w:lsdException w:name="Default Paragraph Font" w:semiHidden="1" w:uiPriority="1" w:unhideWhenUsed="1"/>
+    <w:lsdException w:name="Body Text" w:semiHidden="1" w:unhideWhenUsed="1"/>
+    <w:lsdException w:name="Body Text Indent" w:semiHidden="1" w:unhideWhenUsed="1"/>
+    <w:lsdException w:name="List Continue" w:semiHidden="1" w:unhideWhenUsed="1"/>
+    <w:lsdException w:name="List Continue 2" w:semiHidden="1" w:unhideWhenUsed="1"/>
+    <w:lsdException w:name="List Continue 3" w:semiHidden="1" w:unhideWhenUsed="1"/>
+    <w:lsdException w:name="List Continue 4" w:semiHidden="1" w:unhideWhenUsed="1"/>
+    <w:lsdException w:name="List Continue 5" w:semiHidden="1" w:unhideWhenUsed="1"/>
+    <w:lsdException w:name="Message Header" w:semiHidden="1" w:unhideWhenUsed="1"/>
+    <w:lsdException w:name="Subtitle" w:uiPriority="11" w:qFormat="1"/>
+    <w:lsdException w:name="Salutation" w:semiHidden="1" w:unhideWhenUsed="1"/>
+    <w:lsdException w:name="Date" w:semiHidden="1" w:unhideWhenUsed="1"/>
+    <w:lsdException w:name="Body Text First Indent" w:semiHidden="1" w:unhideWhenUsed="1"/>
+    <w:lsdException w:name="Body Text First Indent 2" w:semiHidden="1" w:unhideWhenUsed="1"/>
+    <w:lsdException w:name="Note Heading" w:semiHidden="1" w:unhideWhenUsed="1"/>
+    <w:lsdException w:name="Body Text 2" w:semiHidden="1" w:unhideWhenUsed="1"/>
+    <w:lsdException w:name="Body Text 3" w:semiHidden="1" w:unhideWhenUsed="1"/>
+    <w:lsdException w:name="Body Text Indent 2" w:semiHidden="1" w:unhideWhenUsed="1"/>
+    <w:lsdException w:name="Body Text Indent 3" w:semiHidden="1" w:unhideWhenUsed="1"/>
+    <w:lsdException w:name="Block Text" w:semiHidden="1" w:unhideWhenUsed="1"/>
+    <w:lsdException w:name="Hyperlink" w:semiHidden="1" w:unhideWhenUsed="1"/>
+    <w:lsdException w:name="FollowedHyperlink" w:semiHidden="1" w:unhideWhenUsed="1"/>
+    <w:lsdException w:name="Strong" w:uiPriority="22" w:qFormat="1"/>
+    <w:lsdException w:name="Emphasis" w:uiPriority="20" w:qFormat="1"/>
+    <w:lsdException w:name="Document Map" w:semiHidden="1" w:unhideWhenUsed="1"/>
+    <w:lsdException w:name="Plain Text" w:semiHidden="1" w:unhideWhenUsed="1"/>
+    <w:lsdException w:name="E-mail Signature" w:semiHidden="1" w:unhideWhenUsed="1"/>
+    <w:lsdException w:name="HTML Top of Form" w:semiHidden="1" w:unhideWhenUsed="1"/>
+    <w:lsdException w:name="HTML Bottom of Form" w:semiHidden="1" w:unhideWhenUsed="1"/>
+    <w:lsdException w:name="Normal (Web)" w:semiHidden="1" w:unhideWhenUsed="1"/>
+    <w:lsdException w:name="HTML Acronym" w:semiHidden="1" w:unhideWhenUsed="1"/>
+    <w:lsdException w:name="HTML Address" w:semiHidden="1" w:unhideWhenUsed="1"/>
+    <w:lsdException w:name="HTML Cite" w:semiHidden="1" w:unhideWhenUsed="1"/>
+    <w:lsdException w:name="HTML Code" w:semiHidden="1" w:unhideWhenUsed="1"/>
+    <w:lsdException w:name="HTML Definition" w:semiHidden="1" w:unhideWhenUsed="1"/>
+    <w:lsdException w:name="HTML Keyboard" w:semiHidden="1" w:unhideWhenUsed="1"/>
+    <w:lsdException w:name="HTML Preformatted" w:semiHidden="1" w:unhideWhenUsed="1"/>
+    <w:lsdException w:name="HTML Sample" w:semiHidden="1" w:unhideWhenUsed="1"/>
+    <w:lsdException w:name="HTML Typewriter" w:semiHidden="1" w:unhideWhenUsed="1"/>
+    <w:lsdException w:name="HTML Variable" w:semiHidden="1" w:unhideWhenUsed="1"/>
+    <w:lsdException w:name="Normal Table" w:semiHidden="1" w:unhideWhenUsed="1"/>
+    <w:lsdException w:name="annotation subject" w:semiHidden="1" w:unhideWhenUsed="1"/>
+    <w:lsdException w:name="No List" w:semiHidden="1" w:unhideWhenUsed="1"/>
+    <w:lsdException w:name="Outline List 1" w:semiHidden="1" w:unhideWhenUsed="1"/>
+    <w:lsdException w:name="Outline List 2" w:semiHidden="1" w:unhideWhenUsed="1"/>
+    <w:lsdException w:name="Outline List 3" w:semiHidden="1" w:unhideWhenUsed="1"/>
+    <w:lsdException w:name="Table Simple 1" w:semiHidden="1" w:unhideWhenUsed="1"/>
+    <w:lsdException w:name="Table Simple 2" w:semiHidden="1" w:unhideWhenUsed="1"/>
+    <w:lsdException w:name="Table Simple 3" w:semiHidden="1" w:unhideWhenUsed="1"/>
+    <w:lsdException w:name="Table Classic 1" w:semiHidden="1" w:unhideWhenUsed="1"/>
+    <w:lsdException w:name="Table Classic 2" w:semiHidden="1" w:unhideWhenUsed="1"/>
+    <w:lsdException w:name="Table Classic 3" w:semiHidden="1" w:unhideWhenUsed="1"/>
+    <w:lsdException w:name="Table Classic 4" w:semiHidden="1" w:unhideWhenUsed="1"/>
+    <w:lsdException w:name="Table Colorful 1" w:semiHidden="1" w:unhideWhenUsed="1"/>
+    <w:lsdException w:name="Table Colorful 2" w:semiHidden="1" w:unhideWhenUsed="1"/>
+    <w:lsdException w:name="Table Colorful 3" w:semiHidden="1" w:unhideWhenUsed="1"/>
+    <w:lsdException w:name="Table Columns 1" w:semiHidden="1" w:unhideWhenUsed="1"/>
+    <w:lsdException w:name="Table Columns 2" w:semiHidden="1" w:unhideWhenUsed="1"/>
+    <w:lsdException w:name="Table Columns 3" w:semiHidden="1" w:unhideWhenUsed="1"/>
+    <w:lsdException w:name="Table Columns 4" w:semiHidden="1" w:unhideWhenUsed="1"/>
+    <w:lsdException w:name="Table Columns 5" w:semiHidden="1" w:unhideWhenUsed="1"/>
+    <w:lsdException w:name="Table Grid 1" w:semiHidden="1" w:unhideWhenUsed="1"/>
+    <w:lsdException w:name="Table Grid 2" w:semiHidden="1" w:unhideWhenUsed="1"/>
+    <w:lsdException w:name="Table Grid 3" w:semiHidden="1" w:unhideWhenUsed="1"/>
+    <w:lsdException w:name="Table Grid 4" w:semiHidden="1" w:unhideWhenUsed="1"/>
+    <w:lsdException w:name="Table Grid 5" w:semiHidden="1" w:unhideWhenUsed="1"/>
+    <w:lsdException w:name="Table Grid 6" w:semiHidden="1" w:unhideWhenUsed="1"/>
+    <w:lsdException w:name="Table Grid 7" w:semiHidden="1" w:unhideWhenUsed="1"/>
+    <w:lsdException w:name="Table Grid 8" w:semiHidden="1" w:unhideWhenUsed="1"/>
+    <w:lsdException w:name="Table List 1" w:semiHidden="1" w:unhideWhenUsed="1"/>
+    <w:lsdException w:name="Table List 2" w:semiHidden="1" w:unhideWhenUsed="1"/>
+    <w:lsdException w:name="Table List 3" w:semiHidden="1" w:unhideWhenUsed="1"/>
+    <w:lsdException w:name="Table List 4" w:semiHidden="1" w:unhideWhenUsed="1"/>
+    <w:lsdException w:name="Table List 5" w:semiHidden="1" w:unhideWhenUsed="1"/>
+    <w:lsdException w:name="Table List 6" w:semiHidden="1" w:unhideWhenUsed="1"/>
+    <w:lsdException w:name="Table List 7" w:semiHidden="1" w:unhideWhenUsed="1"/>
+    <w:lsdException w:name="Table List 8" w:semiHidden="1" w:unhideWhenUsed="1"/>
+    <w:lsdException w:name="Table 3D effects 1" w:semiHidden="1" w:unhideWhenUsed="1"/>
+    <w:lsdException w:name="Table 3D effects 2" w:semiHidden="1" w:unhideWhenUsed="1"/>
+    <w:lsdException w:name="Table 3D effects 3" w:semiHidden="1" w:unhideWhenUsed="1"/>
+    <w:lsdException w:name="Table Contemporary" w:semiHidden="1" w:unhideWhenUsed="1"/>
+    <w:lsdException w:name="Table Elegant" w:semiHidden="1" w:unhideWhenUsed="1"/>
+    <w:lsdException w:name="Table Professional" w:semiHidden="1" w:unhideWhenUsed="1"/>
+    <w:lsdException w:name="Table Subtle 1" w:semiHidden="1" w:unhideWhenUsed="1"/>
+    <w:lsdException w:name="Table Subtle 2" w:semiHidden="1" w:unhideWhenUsed="1"/>
+    <w:lsdException w:name="Table Web 1" w:semiHidden="1" w:unhideWhenUsed="1"/>
+    <w:lsdException w:name="Table Web 2" w:semiHidden="1" w:unhideWhenUsed="1"/>
+    <w:lsdException w:name="Table Web 3" w:semiHidden="1" w:unhideWhenUsed="1"/>
+    <w:lsdException w:name="Balloon Text" w:semiHidden="1" w:unhideWhenUsed="1"/>
+    <w:lsdException w:name="Table Grid" w:semiHidden="1" w:uiPriority="39" w:unhideWhenUsed="1"/>
+    <w:lsdException w:name="Table Theme" w:semiHidden="1" w:unhideWhenUsed="1"/>
+    <w:lsdException w:name="Placeholder Text" w:semiHidden="1"/>
+    <w:lsdException w:name="No Spacing" w:uiPriority="1" w:qFormat="1"/>
+    <w:lsdException w:name="Light Shading" w:uiPriority="60"/>
+    <w:lsdException w:name="Light List" w:uiPriority="61"/>
+    <w:lsdException w:name="Light Grid" w:uiPriority="62"/>
+    <w:lsdException w:name="Medium Shading 1" w:uiPriority="63"/>
+    <w:lsdException w:name="Medium Shading 2" w:uiPriority="64"/>
+    <w:lsdException w:name="Medium List 1" w:uiPriority="65"/>
+    <w:lsdException w:name="Medium List 2" w:uiPriority="66"/>
+    <w:lsdException w:name="Medium Grid 1" w:uiPriority="67"/>
+    <w:lsdException w:name="Medium Grid 2" w:uiPriority="68"/>
+    <w:lsdException w:name="Medium Grid 3" w:uiPriority="69"/>
+    <w:lsdException w:name="Dark List" w:uiPriority="70"/>
+    <w:lsdException w:name="Colorful Shading" w:uiPriority="71"/>
+    <w:lsdException w:name="Colorful List" w:uiPriority="72"/>
+    <w:lsdException w:name="Colorful Grid" w:uiPriority="73"/>
+    <w:lsdException w:name="Light Shading Accent 1" w:uiPriority="60"/>
+    <w:lsdException w:name="Light List Accent 1" w:uiPriority="61"/>
+    <w:lsdException w:name="Light Grid Accent 1" w:uiPriority="62"/>
+    <w:lsdException w:name="Medium Shading 1 Accent 1" w:uiPriority="63"/>
+    <w:lsdException w:name="Medium Shading 2 Accent 1" w:uiPriority="64"/>
+    <w:lsdException w:name="Medium List 1 Accent 1" w:uiPriority="65"/>
+    <w:lsdException w:name="Revision" w:semiHidden="1"/>
+    <w:lsdException w:name="List Paragraph" w:uiPriority="34" w:qFormat="1"/>
+    <w:lsdException w:name="Quote" w:uiPriority="29" w:qFormat="1"/>
+    <w:lsdException w:name="Intense Quote" w:uiPriority="30" w:qFormat="1"/>
+    <w:lsdException w:name="Medium List 2 Accent 1" w:uiPriority="66"/>
+    <w:lsdException w:name="Medium Grid 1 Accent 1" w:uiPriority="67"/>
+    <w:lsdException w:name="Medium Grid 2 Accent 1" w:uiPriority="68"/>
+    <w:lsdException w:name="Medium Grid 3 Accent 1" w:uiPriority="69"/>
+    <w:lsdException w:name="Dark List Accent 1" w:uiPriority="70"/>
+    <w:lsdException w:name="Colorful Shading Accent 1" w:uiPriority="71"/>
+    <w:lsdException w:name="Colorful List Accent 1" w:uiPriority="72"/>
+    <w:lsdException w:name="Colorful Grid Accent 1" w:uiPriority="73"/>
+    <w:lsdException w:name="Light Shading Accent 2" w:uiPriority="60"/>
+    <w:lsdException w:name="Light List Accent 2" w:uiPriority="61"/>
+    <w:lsdException w:name="Light Grid Accent 2" w:uiPriority="62"/>
+    <w:lsdException w:name="Medium Shading 1 Accent 2" w:uiPriority="63"/>
+    <w:lsdException w:name="Medium Shading 2 Accent 2" w:uiPriority="64"/>
+    <w:lsdException w:name="Medium List 1 Accent 2" w:uiPriority="65"/>
+    <w:lsdException w:name="Medium List 2 Accent 2" w:uiPriority="66"/>
+    <w:lsdException w:name="Medium Grid 1 Accent 2" w:uiPriority="67"/>
+    <w:lsdException w:name="Medium Grid 2 Accent 2" w:uiPriority="68"/>
+    <w:lsdException w:name="Medium Grid 3 Accent 2" w:uiPriority="69"/>
+    <w:lsdException w:name="Dark List Accent 2" w:uiPriority="70"/>
+    <w:lsdException w:name="Colorful Shading Accent 2" w:uiPriority="71"/>
+    <w:lsdException w:name="Colorful List Accent 2" w:uiPriority="72"/>
+    <w:lsdException w:name="Colorful Grid Accent 2" w:uiPriority="73"/>
+    <w:lsdException w:name="Light Shading Accent 3" w:uiPriority="60"/>
+    <w:lsdException w:name="Light List Accent 3" w:uiPriority="61"/>
+    <w:lsdException w:name="Light Grid Accent 3" w:uiPriority="62"/>
+    <w:lsdException w:name="Medium Shading 1 Accent 3" w:uiPriority="63"/>
+    <w:lsdException w:name="Medium Shading 2 Accent 3" w:uiPriority="64"/>
+    <w:lsdException w:name="Medium List 1 Accent 3" w:uiPriority="65"/>
+    <w:lsdException w:name="Medium List 2 Accent 3" w:uiPriority="66"/>
+    <w:lsdException w:name="Medium Grid 1 Accent 3" w:uiPriority="67"/>
+    <w:lsdException w:name="Medium Grid 2 Accent 3" w:uiPriority="68"/>
+    <w:lsdException w:name="Medium Grid 3 Accent 3" w:uiPriority="69"/>
+    <w:lsdException w:name="Dark List Accent 3" w:uiPriority="70"/>
+    <w:lsdException w:name="Colorful Shading Accent 3" w:uiPriority="71"/>
+    <w:lsdException w:name="Colorful List Accent 3" w:uiPriority="72"/>
+    <w:lsdException w:name="Colorful Grid Accent 3" w:uiPriority="73"/>
+    <w:lsdException w:name="Light Shading Accent 4" w:uiPriority="60"/>
+    <w:lsdException w:name="Light List Accent 4" w:uiPriority="61"/>
+    <w:lsdException w:name="Light Grid Accent 4" w:uiPriority="62"/>
+    <w:lsdException w:name="Medium Shading 1 Accent 4" w:uiPriority="63"/>
+    <w:lsdException w:name="Medium Shading 2 Accent 4" w:uiPriority="64"/>
+    <w:lsdException w:name="Medium List 1 Accent 4" w:uiPriority="65"/>
+    <w:lsdException w:name="Medium List 2 Accent 4" w:uiPriority="66"/>
+    <w:lsdException w:name="Medium Grid 1 Accent 4" w:uiPriority="67"/>
+    <w:lsdException w:name="Medium Grid 2 Accent 4" w:uiPriority="68"/>
+    <w:lsdException w:name="Medium Grid 3 Accent 4" w:uiPriority="69"/>
+    <w:lsdException w:name="Dark List Accent 4" w:uiPriority="70"/>
+    <w:lsdException w:name="Colorful Shading Accent 4" w:uiPriority="71"/>
+    <w:lsdException w:name="Colorful List Accent 4" w:uiPriority="72"/>
+    <w:lsdException w:name="Colorful Grid Accent 4" w:uiPriority="73"/>
+    <w:lsdException w:name="Light Shading Accent 5" w:uiPriority="60"/>
+    <w:lsdException w:name="Light List Accent 5" w:uiPriority="61"/>
+    <w:lsdException w:name="Light Grid Accent 5" w:uiPriority="62"/>
+    <w:lsdException w:name="Medium Shading 1 Accent 5" w:uiPriority="63"/>
+    <w:lsdException w:name="Medium Shading 2 Accent 5" w:uiPriority="64"/>
+    <w:lsdException w:name="Medium List 1 Accent 5" w:uiPriority="65"/>
+    <w:lsdException w:name="Medium List 2 Accent 5" w:uiPriority="66"/>
+    <w:lsdException w:name="Medium Grid 1 Accent 5" w:uiPriority="67"/>
+    <w:lsdException w:name="Medium Grid 2 Accent 5" w:uiPriority="68"/>
+    <w:lsdException w:name="Medium Grid 3 Accent 5" w:uiPriority="69"/>
+    <w:lsdException w:name="Dark List Accent 5" w:uiPriority="70"/>
+    <w:lsdException w:name="Colorful Shading Accent 5" w:uiPriority="71"/>
+    <w:lsdException w:name="Colorful List Accent 5" w:uiPriority="72"/>
+    <w:lsdException w:name="Colorful Grid Accent 5" w:uiPriority="73"/>
+    <w:lsdException w:name="Light Shading Accent 6" w:uiPriority="60"/>
+    <w:lsdException w:name="Light List Accent 6" w:uiPriority="61"/>
+    <w:lsdException w:name="Light Grid Accent 6" w:uiPriority="62"/>
+    <w:lsdException w:name="Medium Shading 1 Accent 6" w:uiPriority="63"/>
+    <w:lsdException w:name="Medium Shading 2 Accent 6" w:uiPriority="64"/>
+    <w:lsdException w:name="Medium List 1 Accent 6" w:uiPriority="65"/>
+    <w:lsdException w:name="Medium List 2 Accent 6" w:uiPriority="66"/>
+    <w:lsdException w:name="Medium Grid 1 Accent 6" w:uiPriority="67"/>
+    <w:lsdException w:name="Medium Grid 2 Accent 6" w:uiPriority="68"/>
+    <w:lsdException w:name="Medium Grid 3 Accent 6" w:uiPriority="69"/>
+    <w:lsdException w:name="Dark List Accent 6" w:uiPriority="70"/>
+    <w:lsdException w:name="Colorful Shading Accent 6" w:uiPriority="71"/>
+    <w:lsdException w:name="Colorful List Accent 6" w:uiPriority="72"/>
+    <w:lsdException w:name="Colorful Grid Accent 6" w:uiPriority="73"/>
+    <w:lsdException w:name="Subtle Emphasis" w:uiPriority="19" w:qFormat="1"/>
+    <w:lsdException w:name="Intense Emphasis" w:uiPriority="21" w:qFormat="1"/>
+    <w:lsdException w:name="Subtle Reference" w:uiPriority="31" w:qFormat="1"/>
+    <w:lsdException w:name="Intense Reference" w:uiPriority="32" w:qFormat="1"/>
+    <w:lsdException w:name="Book Title" w:uiPriority="33" w:qFormat="1"/>
+    <w:lsdException w:name="Bibliography" w:semiHidden="1" w:uiPriority="37" w:unhideWhenUsed="1"/>
+    <w:lsdException w:name="TOC Heading" w:semiHidden="1" w:uiPriority="39" w:unhideWhenUsed="1" w:qFormat="1"/>
+    <w:lsdException w:name="Plain Table 1" w:uiPriority="41"/>
+    <w:lsdException w:name="Plain Table 2" w:uiPriority="42"/>
+    <w:lsdException w:name="Plain Table 3" w:uiPriority="43"/>
+    <w:lsdException w:name="Plain Table 4" w:uiPriority="44"/>
+    <w:lsdException w:name="Plain Table 5" w:uiPriority="45"/>
+    <w:lsdException w:name="Grid Table Light" w:uiPriority="40"/>
+    <w:lsdException w:name="Grid Table 1 Light" w:uiPriority="46"/>
+    <w:lsdException w:name="Grid Table 2" w:uiPriority="47"/>
+    <w:lsdException w:name="Grid Table 3" w:uiPriority="48"/>
+    <w:lsdException w:name="Grid Table 4" w:uiPriority="49"/>
+    <w:lsdException w:name="Grid Table 5 Dark" w:uiPriority="50"/>
+    <w:lsdException w:name="Grid Table 6 Colorful" w:uiPriority="51"/>
+    <w:lsdException w:name="Grid Table 7 Colorful" w:uiPriority="52"/>
+    <w:lsdException w:name="Grid Table 1 Light Accent 1" w:uiPriority="46"/>
+    <w:lsdException w:name="Grid Table 2 Accent 1" w:uiPriority="47"/>
+    <w:lsdException w:name="Grid Table 3 Accent 1" w:uiPriority="48"/>
+    <w:lsdException w:name="Grid Table 4 Accent 1" w:uiPriority="49"/>
+    <w:lsdException w:name="Grid Table 5 Dark Accent 1" w:uiPriority="50"/>
+    <w:lsdException w:name="Grid Table 6 Colorful Accent 1" w:uiPriority="51"/>
+    <w:lsdException w:name="Grid Table 7 Colorful Accent 1" w:uiPriority="52"/>
+    <w:lsdException w:name="Grid Table 1 Light Accent 2" w:uiPriority="46"/>
+    <w:lsdException w:name="Grid Table 2 Accent 2" w:uiPriority="47"/>
+    <w:lsdException w:name="Grid Table 3 Accent 2" w:uiPriority="48"/>
+    <w:lsdException w:name="Grid Table 4 Accent 2" w:uiPriority="49"/>
+    <w:lsdException w:name="Grid Table 5 Dark Accent 2" w:uiPriority="50"/>
+    <w:lsdException w:name="Grid Table 6 Colorful Accent 2" w:uiPriority="51"/>
+    <w:lsdException w:name="Grid Table 7 Colorful Accent 2" w:uiPriority="52"/>
+    <w:lsdException w:name="Grid Table 1 Light Accent 3" w:uiPriority="46"/>
+    <w:lsdException w:name="Grid Table 2 Accent 3" w:uiPriority="47"/>
+    <w:lsdException w:name="Grid Table 3 Accent 3" w:uiPriority="48"/>
+    <w:lsdException w:name="Grid Table 4 Accent 3" w:uiPriority="49"/>
+    <w:lsdException w:name="Grid Table 5 Dark Accent 3" w:uiPriority="50"/>
+    <w:lsdException w:name="Grid Table 6 Colorful Accent 3" w:uiPriority="51"/>
+    <w:lsdException w:name="Grid Table 7 Colorful Accent 3" w:uiPriority="52"/>
+    <w:lsdException w:name="Grid Table 1 Light Accent 4" w:uiPriority="46"/>
+    <w:lsdException w:name="Grid Table 2 Accent 4" w:uiPriority="47"/>
+    <w:lsdException w:name="Grid Table 3 Accent 4" w:uiPriority="48"/>
+    <w:lsdException w:name="Grid Table 4 Accent 4" w:uiPriority="49"/>
+    <w:lsdException w:name="Grid Table 5 Dark Accent 4" w:uiPriority="50"/>
+    <w:lsdException w:name="Grid Table 6 Colorful Accent 4" w:uiPriority="51"/>
+    <w:lsdException w:name="Grid Table 7 Colorful Accent 4" w:uiPriority="52"/>
+    <w:lsdException w:name="Grid Table 1 Light Accent 5" w:uiPriority="46"/>
+    <w:lsdException w:name="Grid Table 2 Accent 5" w:uiPriority="47"/>
+    <w:lsdException w:name="Grid Table 3 Accent 5" w:uiPriority="48"/>
+    <w:lsdException w:name="Grid Table 4 Accent 5" w:uiPriority="49"/>
+    <w:lsdException w:name="Grid Table 5 Dark Accent 5" w:uiPriority="50"/>
+    <w:lsdException w:name="Grid Table 6 Colorful Accent 5" w:uiPriority="51"/>
+    <w:lsdException w:name="Grid Table 7 Colorful Accent 5" w:uiPriority="52"/>
+    <w:lsdException w:name="Grid Table 1 Light Accent 6" w:uiPriority="46"/>
+    <w:lsdException w:name="Grid Table 2 Accent 6" w:uiPriority="47"/>
+    <w:lsdException w:name="Grid Table 3 Accent 6" w:uiPriority="48"/>
+    <w:lsdException w:name="Grid Table 4 Accent 6" w:uiPriority="49"/>
+    <w:lsdException w:name="Grid Table 5 Dark Accent 6" w:uiPriority="50"/>
+    <w:lsdException w:name="Grid Table 6 Colorful Accent 6" w:uiPriority="51"/>
+    <w:lsdException w:name="Grid Table 7 Colorful Accent 6" w:uiPriority="52"/>
+    <w:lsdException w:name="List Table 1 Light" w:uiPriority="46"/>
+    <w:lsdException w:name="List Table 2" w:uiPriority="47"/>
+    <w:lsdException w:name="List Table 3" w:uiPriority="48"/>
+    <w:lsdException w:name="List Table 4" w:uiPriority="49"/>
+    <w:lsdException w:name="List Table 5 Dark" w:uiPriority="50"/>
+    <w:lsdException w:name="List Table 6 Colorful" w:uiPriority="51"/>
+    <w:lsdException w:name="List Table 7 Colorful" w:uiPriority="52"/>
+    <w:lsdException w:name="List Table 1 Light Accent 1" w:uiPriority="46"/>
+    <w:lsdException w:name="List Table 2 Accent 1" w:uiPriority="47"/>
+    <w:lsdException w:name="List Table 3 Accent 1" w:uiPriority="48"/>
+    <w:lsdException w:name="List Table 4 Accent 1" w:uiPriority="49"/>
+    <w:lsdException w:name="List Table 5 Dark Accent 1" w:uiPriority="50"/>
+    <w:lsdException w:name="List Table 6 Colorful Accent 1" w:uiPriority="51"/>
+    <w:lsdException w:name="List Table 7 Colorful Accent 1" w:uiPriority="52"/>
+    <w:lsdException w:name="List Table 1 Light Accent 2" w:uiPriority="46"/>
+    <w:lsdException w:name="List Table 2 Accent 2" w:uiPriority="47"/>
+    <w:lsdException w:name="List Table 3 Accent 2" w:uiPriority="48"/>
+    <w:lsdException w:name="List Table 4 Accent 2" w:uiPriority="49"/>
+    <w:lsdException w:name="List Table 5 Dark Accent 2" w:uiPriority="50"/>
+    <w:lsdException w:name="List Table 6 Colorful Accent 2" w:uiPriority="51"/>
+    <w:lsdException w:name="List Table 7 Colorful Accent 2" w:uiPriority="52"/>
+    <w:lsdException w:name="List Table 1 Light Accent 3" w:uiPriority="46"/>
+    <w:lsdException w:name="List Table 2 Accent 3" w:uiPriority="47"/>
+    <w:lsdException w:name="List Table 3 Accent 3" w:uiPriority="48"/>
+    <w:lsdException w:name="List Table 4 Accent 3" w:uiPriority="49"/>
+    <w:lsdException w:name="List Table 5 Dark Accent 3" w:uiPriority="50"/>
+    <w:lsdException w:name="List Table 6 Colorful Accent 3" w:uiPriority="51"/>
+    <w:lsdException w:name="List Table 7 Colorful Accent 3" w:uiPriority="52"/>
+    <w:lsdException w:name="List Table 1 Light Accent 4" w:uiPriority="46"/>
+    <w:lsdException w:name="List Table 2 Accent 4" w:uiPriority="47"/>
+    <w:lsdException w:name="List Table 3 Accent 4" w:uiPriority="48"/>
+    <w:lsdException w:name="List Table 4 Accent 4" w:uiPriority="49"/>
+    <w:lsdException w:name="List Table 5 Dark Accent 4" w:uiPriority="50"/>
+    <w:lsdException w:name="List Table 6 Colorful Accent 4" w:uiPriority="51"/>
+    <w:lsdException w:name="List Table 7 Colorful Accent 4" w:uiPriority="52"/>
+    <w:lsdException w:name="List Table 1 Light Accent 5" w:uiPriority="46"/>
+    <w:lsdException w:name="List Table 2 Accent 5" w:uiPriority="47"/>
+    <w:lsdException w:name="List Table 3 Accent 5" w:uiPriority="48"/>
+    <w:lsdException w:name="List Table 4 Accent 5" w:uiPriority="49"/>
+    <w:lsdException w:name="List Table 5 Dark Accent 5" w:uiPriority="50"/>
+    <w:lsdException w:name="List Table 6 Colorful Accent 5" w:uiPriority="51"/>
+    <w:lsdException w:name="List Table 7 Colorful Accent 5" w:uiPriority="52"/>
+    <w:lsdException w:name="List Table 1 Light Accent 6" w:uiPriority="46"/>
+    <w:lsdException w:name="List Table 2 Accent 6" w:uiPriority="47"/>
+    <w:lsdException w:name="List Table 3 Accent 6" w:uiPriority="48"/>
+    <w:lsdException w:name="List Table 4 Accent 6" w:uiPriority="49"/>
+    <w:lsdException w:name="List Table 5 Dark Accent 6" w:uiPriority="50"/>
+    <w:lsdException w:name="List Table 6 Colorful Accent 6" w:uiPriority="51"/>
+    <w:lsdException w:name="List Table 7 Colorful Accent 6" w:uiPriority="52"/>
+    <w:lsdException w:name="Mention" w:semiHidden="1" w:unhideWhenUsed="1"/>
+    <w:lsdException w:name="Smart Hyperlink" w:semiHidden="1" w:unhideWhenUsed="1"/>
+    <w:lsdException w:name="Hashtag" w:semiHidden="1" w:unhideWhenUsed="1"/>
+    <w:lsdException w:name="Unresolved Mention" w:semiHidden="1" w:unhideWhenUsed="1"/>
+    <w:lsdException w:name="Smart Link" w:semiHidden="1" w:unhideWhenUsed="1"/>
   </w:latentStyles>
   <w:style w:type="paragraph" w:default="1" w:styleId="Normal">
     <w:name w:val="Normal"/>
@@ -992,7 +1381,6 @@
     <w:uiPriority w:val="99"/>
     <w:semiHidden/>
     <w:unhideWhenUsed/>
-    <w:qFormat/>
     <w:tblPr>
       <w:tblInd w:w="0" w:type="dxa"/>
       <w:tblCellMar>
@@ -1048,7 +1436,6 @@
       <w:spacing w:after="0" w:line="240" w:lineRule="auto"/>
     </w:pPr>
     <w:tblPr>
-      <w:tblInd w:w="0" w:type="dxa"/>
       <w:tblBorders>
         <w:top w:val="single" w:sz="4" w:space="0" w:color="000000" w:themeColor="text1"/>
         <w:left w:val="single" w:sz="4" w:space="0" w:color="000000" w:themeColor="text1"/>
@@ -1057,12 +1444,6 @@
         <w:insideH w:val="single" w:sz="4" w:space="0" w:color="000000" w:themeColor="text1"/>
         <w:insideV w:val="single" w:sz="4" w:space="0" w:color="000000" w:themeColor="text1"/>
       </w:tblBorders>
-      <w:tblCellMar>
-        <w:top w:w="0" w:type="dxa"/>
-        <w:left w:w="108" w:type="dxa"/>
-        <w:bottom w:w="0" w:type="dxa"/>
-        <w:right w:w="108" w:type="dxa"/>
-      </w:tblCellMar>
     </w:tblPr>
   </w:style>
 </w:styles>
@@ -1357,7 +1738,7 @@
   <a:extraClrSchemeLst/>
   <a:extLst>
     <a:ext uri="{05A4C25C-085E-4340-85A3-A5531E510DB2}">
-      <thm15:themeFamily xmlns:thm15="http://schemas.microsoft.com/office/thememl/2012/main" xmlns="" name="Office Theme" id="{62F939B6-93AF-4DB8-9C6B-D6C7DFDC589F}" vid="{4A3C46E8-61CC-4603-A589-7422A47A8E4A}"/>
+      <thm15:themeFamily xmlns:thm15="http://schemas.microsoft.com/office/thememl/2012/main" name="Office Theme" id="{62F939B6-93AF-4DB8-9C6B-D6C7DFDC589F}" vid="{4A3C46E8-61CC-4603-A589-7422A47A8E4A}"/>
     </a:ext>
   </a:extLst>
 </a:theme>

</xml_diff>